<commit_message>
Hyle Hall wip done
</commit_message>
<xml_diff>
--- a/public/data/_work-in-progress/the-haunting-of-hyle-hall/the-haunting-of-hyle-hall.docx
+++ b/public/data/_work-in-progress/the-haunting-of-hyle-hall/the-haunting-of-hyle-hall.docx
@@ -1058,21 +1058,14 @@
                       <w:i/>
                       <w:iCs/>
                     </w:rPr>
-                    <w:t>B</w:t>
-                  </w:r>
-                  <w:r>
-                    <w:rPr>
-                      <w:i/>
-                      <w:iCs/>
-                    </w:rPr>
-                    <w:t xml:space="preserve">uzzing </w:t>
-                  </w:r>
-                  <w:r>
-                    <w:rPr>
-                      <w:i/>
-                      <w:iCs/>
-                    </w:rPr>
-                    <w:t xml:space="preserve">electric </w:t>
+                    <w:t>E</w:t>
+                  </w:r>
+                  <w:r>
+                    <w:rPr>
+                      <w:i/>
+                      <w:iCs/>
+                    </w:rPr>
+                    <w:t xml:space="preserve">lectric </w:t>
                   </w:r>
                   <w:r>
                     <w:rPr>
@@ -1086,7 +1079,14 @@
                       <w:i/>
                       <w:iCs/>
                     </w:rPr>
-                    <w:t xml:space="preserve">illuminate the </w:t>
+                    <w:t xml:space="preserve">buzz faintly in </w:t>
+                  </w:r>
+                  <w:r>
+                    <w:rPr>
+                      <w:i/>
+                      <w:iCs/>
+                    </w:rPr>
+                    <w:t xml:space="preserve">the </w:t>
                   </w:r>
                   <w:r>
                     <w:rPr>
@@ -1107,56 +1107,42 @@
                       <w:i/>
                       <w:iCs/>
                     </w:rPr>
+                    <w:t xml:space="preserve"> past </w:t>
+                  </w:r>
+                  <w:r>
+                    <w:rPr>
+                      <w:i/>
+                      <w:iCs/>
+                    </w:rPr>
+                    <w:t xml:space="preserve">stationary clouds </w:t>
+                  </w:r>
+                  <w:r>
+                    <w:rPr>
+                      <w:i/>
+                      <w:iCs/>
+                    </w:rPr>
+                    <w:t xml:space="preserve">of </w:t>
+                  </w:r>
+                  <w:r>
+                    <w:rPr>
+                      <w:i/>
+                      <w:iCs/>
+                    </w:rPr>
+                    <w:t>dark, waist</w:t>
+                  </w:r>
+                  <w:r>
+                    <w:rPr>
+                      <w:i/>
+                      <w:iCs/>
+                    </w:rPr>
+                    <w:t>-high fog</w:t>
+                  </w:r>
+                  <w:r>
+                    <w:rPr>
+                      <w:i/>
+                      <w:iCs/>
+                    </w:rPr>
                     <w:t>.</w:t>
-                  </w:r>
-                  <w:r>
-                    <w:rPr>
-                      <w:i/>
-                      <w:iCs/>
-                    </w:rPr>
-                    <w:t xml:space="preserve"> </w:t>
-                  </w:r>
-                  <w:r>
-                    <w:rPr>
-                      <w:i/>
-                      <w:iCs/>
-                    </w:rPr>
-                    <w:t>D</w:t>
-                  </w:r>
-                  <w:r>
-                    <w:rPr>
-                      <w:i/>
-                      <w:iCs/>
-                    </w:rPr>
-                    <w:t xml:space="preserve">eep within the house, </w:t>
-                  </w:r>
-                  <w:r>
-                    <w:rPr>
-                      <w:i/>
-                      <w:iCs/>
-                    </w:rPr>
-                    <w:t xml:space="preserve">distant </w:t>
-                  </w:r>
-                  <w:r>
-                    <w:rPr>
-                      <w:i/>
-                      <w:iCs/>
-                    </w:rPr>
-                    <w:t xml:space="preserve">machinery </w:t>
-                  </w:r>
-                  <w:r>
-                    <w:rPr>
-                      <w:i/>
-                      <w:iCs/>
-                    </w:rPr>
-                    <w:t xml:space="preserve">clicks </w:t>
-                  </w:r>
-                  <w:r>
-                    <w:rPr>
-                      <w:i/>
-                      <w:iCs/>
-                    </w:rPr>
-                    <w:t>and whirs.</w:t>
                   </w:r>
                 </w:p>
                 <w:p>
@@ -1190,13 +1176,19 @@
                     <w:t xml:space="preserve"> </w:t>
                   </w:r>
                   <w:r>
-                    <w:t>An agitated Ghost warn</w:t>
-                  </w:r>
-                  <w:r>
-                    <w:t>s</w:t>
-                  </w:r>
-                  <w:r>
-                    <w:t xml:space="preserve"> you from entering the Gallery of mirrors</w:t>
+                    <w:t xml:space="preserve">The fog </w:t>
+                  </w:r>
+                  <w:r>
+                    <w:t>sucks</w:t>
+                  </w:r>
+                  <w:r>
+                    <w:t xml:space="preserve"> you </w:t>
+                  </w:r>
+                  <w:r>
+                    <w:t xml:space="preserve">down </w:t>
+                  </w:r>
+                  <w:r>
+                    <w:t>into it, and you realize the wet, thick air within isn’t breathable</w:t>
                   </w:r>
                 </w:p>
                 <w:p>
@@ -1217,7 +1209,81 @@
                     <w:t xml:space="preserve"> </w:t>
                   </w:r>
                   <w:r>
-                    <w:t>Platea dictumst vestibulum rhoncus</w:t>
+                    <w:t xml:space="preserve">The fog </w:t>
+                  </w:r>
+                  <w:r>
+                    <w:t>rises</w:t>
+                  </w:r>
+                  <w:r>
+                    <w:t xml:space="preserve"> </w:t>
+                  </w:r>
+                  <w:r>
+                    <w:t xml:space="preserve">and fills the room </w:t>
+                  </w:r>
+                  <w:r>
+                    <w:t xml:space="preserve">( </w:t>
+                  </w:r>
+                  <w:r>
+                    <w:rPr>
+                      <w:noProof/>
+                    </w:rPr>
+                    <w:drawing>
+                      <wp:inline distT="0" distB="0" distL="0" distR="0" wp14:anchorId="318C33A2" wp14:editId="6AA59E2C">
+                        <wp:extent cx="91793" cy="91793"/>
+                        <wp:effectExtent l="0" t="0" r="0" b="0"/>
+                        <wp:docPr id="502428532" name="Picture 2"/>
+                        <wp:cNvGraphicFramePr>
+                          <a:graphicFrameLocks xmlns:a="http://schemas.openxmlformats.org/drawingml/2006/main" noChangeAspect="1"/>
+                        </wp:cNvGraphicFramePr>
+                        <a:graphic xmlns:a="http://schemas.openxmlformats.org/drawingml/2006/main">
+                          <a:graphicData uri="http://schemas.openxmlformats.org/drawingml/2006/picture">
+                            <pic:pic xmlns:pic="http://schemas.openxmlformats.org/drawingml/2006/picture">
+                              <pic:nvPicPr>
+                                <pic:cNvPr id="0" name="Picture 2"/>
+                                <pic:cNvPicPr>
+                                  <a:picLocks noChangeAspect="1" noChangeArrowheads="1"/>
+                                </pic:cNvPicPr>
+                              </pic:nvPicPr>
+                              <pic:blipFill>
+                                <a:blip r:embed="rId7" cstate="print">
+                                  <a:extLst>
+                                    <a:ext uri="{28A0092B-C50C-407E-A947-70E740481C1C}">
+                                      <a14:useLocalDpi xmlns:a14="http://schemas.microsoft.com/office/drawing/2010/main" val="0"/>
+                                    </a:ext>
+                                  </a:extLst>
+                                </a:blip>
+                                <a:srcRect/>
+                                <a:stretch>
+                                  <a:fillRect/>
+                                </a:stretch>
+                              </pic:blipFill>
+                              <pic:spPr bwMode="auto">
+                                <a:xfrm>
+                                  <a:off x="0" y="0"/>
+                                  <a:ext cx="124270" cy="124270"/>
+                                </a:xfrm>
+                                <a:prstGeom prst="rect">
+                                  <a:avLst/>
+                                </a:prstGeom>
+                                <a:noFill/>
+                                <a:ln>
+                                  <a:noFill/>
+                                </a:ln>
+                              </pic:spPr>
+                            </pic:pic>
+                          </a:graphicData>
+                        </a:graphic>
+                      </wp:inline>
+                    </w:drawing>
+                  </w:r>
+                  <w:r>
+                    <w:t xml:space="preserve"> </w:t>
+                  </w:r>
+                  <w:r>
+                    <w:t>4</w:t>
+                  </w:r>
+                  <w:r>
+                    <w:t xml:space="preserve"> )*</w:t>
                   </w:r>
                 </w:p>
               </w:tc>
@@ -1248,22 +1314,70 @@
                       <w:i/>
                       <w:iCs/>
                     </w:rPr>
-                    <w:t xml:space="preserve">Tristique et egestas quis ipsum </w:t>
-                  </w:r>
-                  <w:r>
-                    <w:rPr>
-                      <w:rStyle w:val="Strong"/>
-                      <w:i/>
-                      <w:iCs/>
-                    </w:rPr>
-                    <w:t>suspendisse</w:t>
-                  </w:r>
-                  <w:r>
-                    <w:rPr>
-                      <w:i/>
-                      <w:iCs/>
-                    </w:rPr>
-                    <w:t xml:space="preserve"> ultrices. Elementum nisi quis.</w:t>
+                    <w:t>In the gallery, t</w:t>
+                  </w:r>
+                  <w:r>
+                    <w:rPr>
+                      <w:i/>
+                      <w:iCs/>
+                    </w:rPr>
+                    <w:t xml:space="preserve">he </w:t>
+                  </w:r>
+                  <w:r>
+                    <w:rPr>
+                      <w:i/>
+                      <w:iCs/>
+                    </w:rPr>
+                    <w:t>inhabitant of</w:t>
+                  </w:r>
+                  <w:r>
+                    <w:rPr>
+                      <w:i/>
+                      <w:iCs/>
+                    </w:rPr>
+                    <w:t xml:space="preserve"> the mirror </w:t>
+                  </w:r>
+                  <w:r>
+                    <w:rPr>
+                      <w:i/>
+                      <w:iCs/>
+                    </w:rPr>
+                    <w:t xml:space="preserve">motions for you </w:t>
+                  </w:r>
+                  <w:r>
+                    <w:rPr>
+                      <w:i/>
+                      <w:iCs/>
+                    </w:rPr>
+                    <w:t xml:space="preserve">not to </w:t>
+                  </w:r>
+                  <w:r>
+                    <w:rPr>
+                      <w:i/>
+                      <w:iCs/>
+                    </w:rPr>
+                    <w:t xml:space="preserve">continue </w:t>
+                  </w:r>
+                  <w:r>
+                    <w:rPr>
+                      <w:i/>
+                      <w:iCs/>
+                    </w:rPr>
+                    <w:t>down the gallery.</w:t>
+                  </w:r>
+                  <w:r>
+                    <w:rPr>
+                      <w:i/>
+                      <w:iCs/>
+                    </w:rPr>
+                    <w:t xml:space="preserve"> </w:t>
+                  </w:r>
+                  <w:r>
+                    <w:rPr>
+                      <w:i/>
+                      <w:iCs/>
+                    </w:rPr>
+                    <w:t>The closest mirror is of a young boy.</w:t>
                   </w:r>
                 </w:p>
                 <w:p>
@@ -1280,7 +1394,13 @@
                     <w:t xml:space="preserve"> </w:t>
                   </w:r>
                   <w:r>
-                    <w:t>Habitant morbi tristique senectus et netus</w:t>
+                    <w:t>You</w:t>
+                  </w:r>
+                  <w:r>
+                    <w:t xml:space="preserve"> are strangely </w:t>
+                  </w:r>
+                  <w:r>
+                    <w:t>drawn to one of the mirrors</w:t>
                   </w:r>
                 </w:p>
                 <w:p>
@@ -1297,7 +1417,16 @@
                     <w:t xml:space="preserve"> </w:t>
                   </w:r>
                   <w:r>
-                    <w:t>Eget velit aliquet sagittis id consectetur purus ut faucibus pulvinar</w:t>
+                    <w:t xml:space="preserve">As you progress, </w:t>
+                  </w:r>
+                  <w:r>
+                    <w:t xml:space="preserve">a music box </w:t>
+                  </w:r>
+                  <w:r>
+                    <w:t>melody becomes deafening</w:t>
+                  </w:r>
+                  <w:r>
+                    <w:t>, shaking the whole room</w:t>
                   </w:r>
                 </w:p>
                 <w:p>
@@ -1314,7 +1443,84 @@
                     <w:t xml:space="preserve"> </w:t>
                   </w:r>
                   <w:r>
-                    <w:t>Platea dictumst vestibulum rhoncus</w:t>
+                    <w:t>The mirrors shatter</w:t>
+                  </w:r>
+                  <w:r>
+                    <w:t xml:space="preserve"> </w:t>
+                  </w:r>
+                  <w:r>
+                    <w:t>and the inhabitant steps out</w:t>
+                  </w:r>
+                  <w:r>
+                    <w:t>, blocking your path</w:t>
+                  </w:r>
+                  <w:r>
+                    <w:t xml:space="preserve"> </w:t>
+                  </w:r>
+                  <w:r>
+                    <w:t xml:space="preserve">( </w:t>
+                  </w:r>
+                  <w:r>
+                    <w:rPr>
+                      <w:noProof/>
+                    </w:rPr>
+                    <w:drawing>
+                      <wp:inline distT="0" distB="0" distL="0" distR="0" wp14:anchorId="10749CC5" wp14:editId="64AEF05B">
+                        <wp:extent cx="91793" cy="91793"/>
+                        <wp:effectExtent l="0" t="0" r="0" b="0"/>
+                        <wp:docPr id="758640494" name="Picture 2"/>
+                        <wp:cNvGraphicFramePr>
+                          <a:graphicFrameLocks xmlns:a="http://schemas.openxmlformats.org/drawingml/2006/main" noChangeAspect="1"/>
+                        </wp:cNvGraphicFramePr>
+                        <a:graphic xmlns:a="http://schemas.openxmlformats.org/drawingml/2006/main">
+                          <a:graphicData uri="http://schemas.openxmlformats.org/drawingml/2006/picture">
+                            <pic:pic xmlns:pic="http://schemas.openxmlformats.org/drawingml/2006/picture">
+                              <pic:nvPicPr>
+                                <pic:cNvPr id="0" name="Picture 2"/>
+                                <pic:cNvPicPr>
+                                  <a:picLocks noChangeAspect="1" noChangeArrowheads="1"/>
+                                </pic:cNvPicPr>
+                              </pic:nvPicPr>
+                              <pic:blipFill>
+                                <a:blip r:embed="rId7" cstate="print">
+                                  <a:extLst>
+                                    <a:ext uri="{28A0092B-C50C-407E-A947-70E740481C1C}">
+                                      <a14:useLocalDpi xmlns:a14="http://schemas.microsoft.com/office/drawing/2010/main" val="0"/>
+                                    </a:ext>
+                                  </a:extLst>
+                                </a:blip>
+                                <a:srcRect/>
+                                <a:stretch>
+                                  <a:fillRect/>
+                                </a:stretch>
+                              </pic:blipFill>
+                              <pic:spPr bwMode="auto">
+                                <a:xfrm>
+                                  <a:off x="0" y="0"/>
+                                  <a:ext cx="124270" cy="124270"/>
+                                </a:xfrm>
+                                <a:prstGeom prst="rect">
+                                  <a:avLst/>
+                                </a:prstGeom>
+                                <a:noFill/>
+                                <a:ln>
+                                  <a:noFill/>
+                                </a:ln>
+                              </pic:spPr>
+                            </pic:pic>
+                          </a:graphicData>
+                        </a:graphic>
+                      </wp:inline>
+                    </w:drawing>
+                  </w:r>
+                  <w:r>
+                    <w:t xml:space="preserve"> </w:t>
+                  </w:r>
+                  <w:r>
+                    <w:t>4</w:t>
+                  </w:r>
+                  <w:r>
+                    <w:t xml:space="preserve"> )*</w:t>
                   </w:r>
                 </w:p>
               </w:tc>
@@ -1343,22 +1549,126 @@
                       <w:i/>
                       <w:iCs/>
                     </w:rPr>
-                    <w:t xml:space="preserve">Tristique et egestas quis ipsum </w:t>
-                  </w:r>
-                  <w:r>
-                    <w:rPr>
-                      <w:rStyle w:val="Strong"/>
-                      <w:i/>
-                      <w:iCs/>
-                    </w:rPr>
-                    <w:t>suspendisse</w:t>
-                  </w:r>
-                  <w:r>
-                    <w:rPr>
-                      <w:i/>
-                      <w:iCs/>
-                    </w:rPr>
-                    <w:t xml:space="preserve"> ultrices. Elementum nisi quis.</w:t>
+                    <w:t xml:space="preserve">“Ah, </w:t>
+                  </w:r>
+                  <w:r>
+                    <w:rPr>
+                      <w:i/>
+                      <w:iCs/>
+                    </w:rPr>
+                    <w:t>my gran</w:t>
+                  </w:r>
+                  <w:r>
+                    <w:rPr>
+                      <w:i/>
+                      <w:iCs/>
+                    </w:rPr>
+                    <w:t>d</w:t>
+                  </w:r>
+                  <w:r>
+                    <w:rPr>
+                      <w:i/>
+                      <w:iCs/>
+                    </w:rPr>
+                    <w:t>son</w:t>
+                  </w:r>
+                  <w:r>
+                    <w:rPr>
+                      <w:i/>
+                      <w:iCs/>
+                    </w:rPr>
+                    <w:t xml:space="preserve"> sent another group, did he?” The old Vampire </w:t>
+                  </w:r>
+                  <w:r>
+                    <w:rPr>
+                      <w:i/>
+                      <w:iCs/>
+                    </w:rPr>
+                    <w:t>smirks</w:t>
+                  </w:r>
+                  <w:r>
+                    <w:rPr>
+                      <w:i/>
+                      <w:iCs/>
+                    </w:rPr>
+                    <w:t>.</w:t>
+                  </w:r>
+                  <w:r>
+                    <w:rPr>
+                      <w:i/>
+                      <w:iCs/>
+                    </w:rPr>
+                    <w:t xml:space="preserve"> “</w:t>
+                  </w:r>
+                  <w:r>
+                    <w:rPr>
+                      <w:i/>
+                      <w:iCs/>
+                    </w:rPr>
+                    <w:t>It’s not an heirloom, you know</w:t>
+                  </w:r>
+                  <w:r>
+                    <w:rPr>
+                      <w:i/>
+                      <w:iCs/>
+                    </w:rPr>
+                    <w:t>—it’s</w:t>
+                  </w:r>
+                  <w:r>
+                    <w:rPr>
+                      <w:i/>
+                      <w:iCs/>
+                    </w:rPr>
+                    <w:t xml:space="preserve"> a key.</w:t>
+                  </w:r>
+                  <w:r>
+                    <w:rPr>
+                      <w:i/>
+                      <w:iCs/>
+                    </w:rPr>
+                    <w:t xml:space="preserve"> I’ll give it to you on one condition</w:t>
+                  </w:r>
+                  <w:r>
+                    <w:rPr>
+                      <w:i/>
+                      <w:iCs/>
+                    </w:rPr>
+                    <w:t>,”</w:t>
+                  </w:r>
+                  <w:r>
+                    <w:rPr>
+                      <w:i/>
+                      <w:iCs/>
+                    </w:rPr>
+                    <w:t xml:space="preserve"> </w:t>
+                  </w:r>
+                  <w:r>
+                    <w:rPr>
+                      <w:i/>
+                      <w:iCs/>
+                    </w:rPr>
+                    <w:t>h</w:t>
+                  </w:r>
+                  <w:r>
+                    <w:rPr>
+                      <w:i/>
+                      <w:iCs/>
+                    </w:rPr>
+                    <w:t>e bares his fangs. “</w:t>
+                  </w:r>
+                  <w:r>
+                    <w:rPr>
+                      <w:i/>
+                      <w:iCs/>
+                    </w:rPr>
+                    <w:t>Just one bite</w:t>
+                  </w:r>
+                  <w:r>
+                    <w:rPr>
+                      <w:i/>
+                      <w:iCs/>
+                    </w:rPr>
+                    <w:t>.”</w:t>
                   </w:r>
                 </w:p>
                 <w:p>
@@ -1375,7 +1685,7 @@
                     <w:t xml:space="preserve"> </w:t>
                   </w:r>
                   <w:r>
-                    <w:t>Habitant morbi tristique senectus et netus</w:t>
+                    <w:t>The Vampire offers to buy off your contract</w:t>
                   </w:r>
                 </w:p>
                 <w:p>
@@ -1392,7 +1702,19 @@
                     <w:t xml:space="preserve"> </w:t>
                   </w:r>
                   <w:r>
-                    <w:t>Eget velit aliquet sagittis id consectetur purus ut faucibus pulvinar</w:t>
+                    <w:t xml:space="preserve">He </w:t>
+                  </w:r>
+                  <w:r>
+                    <w:t xml:space="preserve">teleports behind you and </w:t>
+                  </w:r>
+                  <w:r>
+                    <w:t xml:space="preserve">slashes </w:t>
+                  </w:r>
+                  <w:r>
+                    <w:t xml:space="preserve">at </w:t>
+                  </w:r>
+                  <w:r>
+                    <w:t>you</w:t>
                   </w:r>
                 </w:p>
                 <w:p>
@@ -1409,7 +1731,75 @@
                     <w:t xml:space="preserve"> </w:t>
                   </w:r>
                   <w:r>
-                    <w:t>Platea dictumst vestibulum rhoncus</w:t>
+                    <w:t xml:space="preserve">The room rumbles, and pieces </w:t>
+                  </w:r>
+                  <w:r>
+                    <w:t xml:space="preserve">of the ceiling begin to fall and cave in </w:t>
+                  </w:r>
+                  <w:r>
+                    <w:t xml:space="preserve">( </w:t>
+                  </w:r>
+                  <w:r>
+                    <w:rPr>
+                      <w:noProof/>
+                    </w:rPr>
+                    <w:drawing>
+                      <wp:inline distT="0" distB="0" distL="0" distR="0" wp14:anchorId="2DD016AD" wp14:editId="2302BA93">
+                        <wp:extent cx="91793" cy="91793"/>
+                        <wp:effectExtent l="0" t="0" r="0" b="0"/>
+                        <wp:docPr id="518643543" name="Picture 2"/>
+                        <wp:cNvGraphicFramePr>
+                          <a:graphicFrameLocks xmlns:a="http://schemas.openxmlformats.org/drawingml/2006/main" noChangeAspect="1"/>
+                        </wp:cNvGraphicFramePr>
+                        <a:graphic xmlns:a="http://schemas.openxmlformats.org/drawingml/2006/main">
+                          <a:graphicData uri="http://schemas.openxmlformats.org/drawingml/2006/picture">
+                            <pic:pic xmlns:pic="http://schemas.openxmlformats.org/drawingml/2006/picture">
+                              <pic:nvPicPr>
+                                <pic:cNvPr id="0" name="Picture 2"/>
+                                <pic:cNvPicPr>
+                                  <a:picLocks noChangeAspect="1" noChangeArrowheads="1"/>
+                                </pic:cNvPicPr>
+                              </pic:nvPicPr>
+                              <pic:blipFill>
+                                <a:blip r:embed="rId7" cstate="print">
+                                  <a:extLst>
+                                    <a:ext uri="{28A0092B-C50C-407E-A947-70E740481C1C}">
+                                      <a14:useLocalDpi xmlns:a14="http://schemas.microsoft.com/office/drawing/2010/main" val="0"/>
+                                    </a:ext>
+                                  </a:extLst>
+                                </a:blip>
+                                <a:srcRect/>
+                                <a:stretch>
+                                  <a:fillRect/>
+                                </a:stretch>
+                              </pic:blipFill>
+                              <pic:spPr bwMode="auto">
+                                <a:xfrm>
+                                  <a:off x="0" y="0"/>
+                                  <a:ext cx="124270" cy="124270"/>
+                                </a:xfrm>
+                                <a:prstGeom prst="rect">
+                                  <a:avLst/>
+                                </a:prstGeom>
+                                <a:noFill/>
+                                <a:ln>
+                                  <a:noFill/>
+                                </a:ln>
+                              </pic:spPr>
+                            </pic:pic>
+                          </a:graphicData>
+                        </a:graphic>
+                      </wp:inline>
+                    </w:drawing>
+                  </w:r>
+                  <w:r>
+                    <w:t xml:space="preserve"> </w:t>
+                  </w:r>
+                  <w:r>
+                    <w:t>4</w:t>
+                  </w:r>
+                  <w:r>
+                    <w:t xml:space="preserve"> )*</w:t>
                   </w:r>
                 </w:p>
               </w:tc>
@@ -1425,52 +1815,87 @@
     </w:tbl>
     <w:p>
       <w:pPr>
-        <w:pStyle w:val="ParagraphNormal"/>
-        <w:spacing w:before="200" w:after="200"/>
+        <w:pStyle w:val="Quote"/>
+        <w:spacing w:before="80" w:afterLines="0" w:after="120"/>
+        <w:ind w:right="612"/>
         <w:rPr>
-          <w:vertAlign w:val="subscript"/>
+          <w:sz w:val="16"/>
+          <w:szCs w:val="16"/>
         </w:rPr>
       </w:pPr>
       <w:r>
         <w:rPr>
-          <w:rStyle w:val="Strong"/>
+          <w:sz w:val="16"/>
+          <w:szCs w:val="16"/>
         </w:rPr>
-        <w:t>Lord Rowan</w:t>
+        <w:t xml:space="preserve">* </w:t>
       </w:r>
       <w:r>
         <w:rPr>
-          <w:rStyle w:val="Strong"/>
+          <w:sz w:val="16"/>
+          <w:szCs w:val="16"/>
         </w:rPr>
-        <w:t xml:space="preserve"> </w:t>
+        <w:t xml:space="preserve">Start a progress clock </w:t>
       </w:r>
       <w:r>
         <w:rPr>
-          <w:i/>
-          <w:iCs/>
-          <w:vertAlign w:val="subscript"/>
+          <w:noProof/>
         </w:rPr>
-        <w:t>(perceptive, shrewd)</w:t>
+        <w:drawing>
+          <wp:inline distT="0" distB="0" distL="0" distR="0" wp14:anchorId="3D81097F" wp14:editId="1A562DF2">
+            <wp:extent cx="91793" cy="91793"/>
+            <wp:effectExtent l="0" t="0" r="0" b="0"/>
+            <wp:docPr id="850940300" name="Picture 2"/>
+            <wp:cNvGraphicFramePr>
+              <a:graphicFrameLocks xmlns:a="http://schemas.openxmlformats.org/drawingml/2006/main" noChangeAspect="1"/>
+            </wp:cNvGraphicFramePr>
+            <a:graphic xmlns:a="http://schemas.openxmlformats.org/drawingml/2006/main">
+              <a:graphicData uri="http://schemas.openxmlformats.org/drawingml/2006/picture">
+                <pic:pic xmlns:pic="http://schemas.openxmlformats.org/drawingml/2006/picture">
+                  <pic:nvPicPr>
+                    <pic:cNvPr id="0" name="Picture 2"/>
+                    <pic:cNvPicPr>
+                      <a:picLocks noChangeAspect="1" noChangeArrowheads="1"/>
+                    </pic:cNvPicPr>
+                  </pic:nvPicPr>
+                  <pic:blipFill>
+                    <a:blip r:embed="rId7" cstate="print">
+                      <a:extLst>
+                        <a:ext uri="{28A0092B-C50C-407E-A947-70E740481C1C}">
+                          <a14:useLocalDpi xmlns:a14="http://schemas.microsoft.com/office/drawing/2010/main" val="0"/>
+                        </a:ext>
+                      </a:extLst>
+                    </a:blip>
+                    <a:srcRect/>
+                    <a:stretch>
+                      <a:fillRect/>
+                    </a:stretch>
+                  </pic:blipFill>
+                  <pic:spPr bwMode="auto">
+                    <a:xfrm>
+                      <a:off x="0" y="0"/>
+                      <a:ext cx="124270" cy="124270"/>
+                    </a:xfrm>
+                    <a:prstGeom prst="rect">
+                      <a:avLst/>
+                    </a:prstGeom>
+                    <a:noFill/>
+                    <a:ln>
+                      <a:noFill/>
+                    </a:ln>
+                  </pic:spPr>
+                </pic:pic>
+              </a:graphicData>
+            </a:graphic>
+          </wp:inline>
+        </w:drawing>
       </w:r>
       <w:r>
         <w:rPr>
-          <w:i/>
-          <w:iCs/>
+          <w:sz w:val="16"/>
+          <w:szCs w:val="16"/>
         </w:rPr>
-        <w:t xml:space="preserve"> is a </w:t>
-      </w:r>
-      <w:r>
-        <w:rPr>
-          <w:i/>
-          <w:iCs/>
-        </w:rPr>
-        <w:t>shrewd business</w:t>
-      </w:r>
-      <w:r>
-        <w:rPr>
-          <w:i/>
-          <w:iCs/>
-        </w:rPr>
-        <w:t>man.</w:t>
+        <w:t xml:space="preserve"> with four segments. For more information on clocks, check p. 15 of the Core Rulebook</w:t>
       </w:r>
       <w:r>
         <w:rPr>
@@ -1485,12 +1910,12 @@
       </w:pPr>
     </w:p>
     <w:sectPr>
-      <w:headerReference w:type="even" r:id="rId7"/>
-      <w:headerReference w:type="default" r:id="rId8"/>
-      <w:footerReference w:type="even" r:id="rId9"/>
-      <w:footerReference w:type="default" r:id="rId10"/>
-      <w:headerReference w:type="first" r:id="rId11"/>
-      <w:footerReference w:type="first" r:id="rId12"/>
+      <w:headerReference w:type="even" r:id="rId8"/>
+      <w:headerReference w:type="default" r:id="rId9"/>
+      <w:footerReference w:type="even" r:id="rId10"/>
+      <w:footerReference w:type="default" r:id="rId11"/>
+      <w:headerReference w:type="first" r:id="rId12"/>
+      <w:footerReference w:type="first" r:id="rId13"/>
       <w:pgSz w:w="11906" w:h="16838"/>
       <w:pgMar w:top="1417" w:right="1417" w:bottom="1134" w:left="1417" w:header="708" w:footer="708" w:gutter="0"/>
       <w:cols w:space="708"/>

</xml_diff>